<commit_message>
prototype grootdeels klaar, iemand kan een/meerdere pdf-bestanden uploaden, en dan worden ze omgezet naar xml-bestand
Alleen hij is niet heel mooi geschreven, het bestand wordt eerste gekopieerd naar de eindpad, en dan wordt hij pas uitgelezen(omdat ik niet de origi pad kan uithalen vanwege privacy), en dan geimporteerd naar xml
</commit_message>
<xml_diff>
--- a/PvB SD/03 Contact gegevens/Contact gegevens Bedrijf_Student.docx
+++ b/PvB SD/03 Contact gegevens/Contact gegevens Bedrijf_Student.docx
@@ -15,7 +15,7 @@
           <w:noProof/>
         </w:rPr>
         <w:drawing>
-          <wp:inline distT="0" distB="0" distL="0" distR="0" wp14:anchorId="7CA4C93E" wp14:editId="1FF05703">
+          <wp:inline distT="0" distB="0" distL="0" distR="0" wp14:anchorId="7CA4C93E" wp14:editId="0FFE0475">
             <wp:extent cx="6286500" cy="8884920"/>
             <wp:effectExtent l="0" t="0" r="0" b="0"/>
             <wp:docPr id="1" name="image1.jpeg"/>
@@ -387,21 +387,7 @@
               <w:rPr>
                 <w:rFonts w:asciiTheme="minorHAnsi" w:hAnsiTheme="minorHAnsi" w:cstheme="minorHAnsi"/>
               </w:rPr>
-              <w:t xml:space="preserve">Software </w:t>
-            </w:r>
-            <w:proofErr w:type="spellStart"/>
-            <w:r>
-              <w:rPr>
-                <w:rFonts w:asciiTheme="minorHAnsi" w:hAnsiTheme="minorHAnsi" w:cstheme="minorHAnsi"/>
-              </w:rPr>
-              <w:t>developer</w:t>
-            </w:r>
-            <w:proofErr w:type="spellEnd"/>
-            <w:r>
-              <w:rPr>
-                <w:rFonts w:asciiTheme="minorHAnsi" w:hAnsiTheme="minorHAnsi" w:cstheme="minorHAnsi"/>
-              </w:rPr>
-              <w:t xml:space="preserve"> / SEITO-21A</w:t>
+              <w:t>Software developer / SEITO-21A</w:t>
             </w:r>
           </w:p>
         </w:tc>
@@ -498,21 +484,7 @@
               <w:rPr>
                 <w:rFonts w:asciiTheme="minorHAnsi" w:hAnsiTheme="minorHAnsi" w:cstheme="minorHAnsi"/>
               </w:rPr>
-              <w:t xml:space="preserve">Pieter </w:t>
-            </w:r>
-            <w:proofErr w:type="spellStart"/>
-            <w:r>
-              <w:rPr>
-                <w:rFonts w:asciiTheme="minorHAnsi" w:hAnsiTheme="minorHAnsi" w:cstheme="minorHAnsi"/>
-              </w:rPr>
-              <w:t>Sikkesstraat</w:t>
-            </w:r>
-            <w:proofErr w:type="spellEnd"/>
-            <w:r>
-              <w:rPr>
-                <w:rFonts w:asciiTheme="minorHAnsi" w:hAnsiTheme="minorHAnsi" w:cstheme="minorHAnsi"/>
-              </w:rPr>
-              <w:t xml:space="preserve"> 34</w:t>
+              <w:t>Pieter Sikkesstraat 34</w:t>
             </w:r>
           </w:p>
         </w:tc>
@@ -539,7 +511,6 @@
                 <w:b/>
               </w:rPr>
             </w:pPr>
-            <w:proofErr w:type="spellStart"/>
             <w:r>
               <w:rPr>
                 <w:b/>
@@ -548,7 +519,6 @@
               </w:rPr>
               <w:t>PC+woonplaats</w:t>
             </w:r>
-            <w:proofErr w:type="spellEnd"/>
           </w:p>
         </w:tc>
         <w:tc>
@@ -641,14 +611,12 @@
                 <w:rFonts w:asciiTheme="minorHAnsi" w:hAnsiTheme="minorHAnsi" w:cstheme="minorHAnsi"/>
               </w:rPr>
             </w:pPr>
-            <w:proofErr w:type="spellStart"/>
             <w:r>
               <w:rPr>
                 <w:rFonts w:asciiTheme="minorHAnsi" w:hAnsiTheme="minorHAnsi" w:cstheme="minorHAnsi"/>
               </w:rPr>
               <w:t>Nvt</w:t>
             </w:r>
-            <w:proofErr w:type="spellEnd"/>
           </w:p>
         </w:tc>
       </w:tr>
@@ -774,14 +742,12 @@
                 <w:rFonts w:asciiTheme="minorHAnsi" w:hAnsiTheme="minorHAnsi" w:cstheme="minorHAnsi"/>
               </w:rPr>
             </w:pPr>
-            <w:proofErr w:type="gramStart"/>
             <w:r>
               <w:rPr>
                 <w:rFonts w:asciiTheme="minorHAnsi" w:hAnsiTheme="minorHAnsi" w:cstheme="minorHAnsi"/>
               </w:rPr>
               <w:t>panshibin2000@gmail.com</w:t>
             </w:r>
-            <w:proofErr w:type="gramEnd"/>
           </w:p>
         </w:tc>
       </w:tr>
@@ -890,19 +856,11 @@
                 <w:rFonts w:asciiTheme="minorHAnsi" w:hAnsiTheme="minorHAnsi" w:cstheme="minorHAnsi"/>
               </w:rPr>
             </w:pPr>
-            <w:proofErr w:type="spellStart"/>
-            <w:r>
-              <w:rPr>
-                <w:rFonts w:asciiTheme="minorHAnsi" w:hAnsiTheme="minorHAnsi" w:cstheme="minorHAnsi"/>
-              </w:rPr>
-              <w:t>Prodist</w:t>
-            </w:r>
-            <w:proofErr w:type="spellEnd"/>
-            <w:r>
-              <w:rPr>
-                <w:rFonts w:asciiTheme="minorHAnsi" w:hAnsiTheme="minorHAnsi" w:cstheme="minorHAnsi"/>
-              </w:rPr>
-              <w:t xml:space="preserve"> ERP Software</w:t>
+            <w:r>
+              <w:rPr>
+                <w:rFonts w:asciiTheme="minorHAnsi" w:hAnsiTheme="minorHAnsi" w:cstheme="minorHAnsi"/>
+              </w:rPr>
+              <w:t>Prodist ERP Software</w:t>
             </w:r>
           </w:p>
         </w:tc>
@@ -1041,7 +999,6 @@
                 <w:b/>
               </w:rPr>
             </w:pPr>
-            <w:proofErr w:type="spellStart"/>
             <w:r>
               <w:rPr>
                 <w:b/>
@@ -1050,7 +1007,6 @@
               </w:rPr>
               <w:t>PC+woonplaats</w:t>
             </w:r>
-            <w:proofErr w:type="spellEnd"/>
             <w:r>
               <w:rPr>
                 <w:b/>
@@ -1141,14 +1097,12 @@
                 <w:rFonts w:asciiTheme="minorHAnsi" w:hAnsiTheme="minorHAnsi" w:cstheme="minorHAnsi"/>
               </w:rPr>
             </w:pPr>
-            <w:proofErr w:type="spellStart"/>
             <w:r>
               <w:rPr>
                 <w:rFonts w:asciiTheme="minorHAnsi" w:hAnsiTheme="minorHAnsi" w:cstheme="minorHAnsi"/>
               </w:rPr>
               <w:t>Nvt</w:t>
             </w:r>
-            <w:proofErr w:type="spellEnd"/>
           </w:p>
         </w:tc>
       </w:tr>
@@ -1174,7 +1128,6 @@
                 <w:b/>
               </w:rPr>
             </w:pPr>
-            <w:proofErr w:type="spellStart"/>
             <w:r>
               <w:rPr>
                 <w:b/>
@@ -1183,7 +1136,6 @@
               </w:rPr>
               <w:t>PC+woonplaats</w:t>
             </w:r>
-            <w:proofErr w:type="spellEnd"/>
             <w:r>
               <w:rPr>
                 <w:b/>
@@ -1219,14 +1171,12 @@
                 <w:highlight w:val="lightGray"/>
               </w:rPr>
             </w:pPr>
-            <w:proofErr w:type="spellStart"/>
             <w:r>
               <w:rPr>
                 <w:rFonts w:asciiTheme="minorHAnsi" w:hAnsiTheme="minorHAnsi" w:cstheme="minorHAnsi"/>
               </w:rPr>
               <w:t>Nvt</w:t>
             </w:r>
-            <w:proofErr w:type="spellEnd"/>
           </w:p>
         </w:tc>
       </w:tr>
@@ -1350,14 +1300,12 @@
                 <w:rFonts w:asciiTheme="minorHAnsi" w:hAnsiTheme="minorHAnsi" w:cstheme="minorHAnsi"/>
               </w:rPr>
             </w:pPr>
-            <w:proofErr w:type="gramStart"/>
             <w:r>
               <w:rPr>
                 <w:rFonts w:asciiTheme="minorHAnsi" w:hAnsiTheme="minorHAnsi" w:cstheme="minorHAnsi"/>
               </w:rPr>
               <w:t>prodisterp.nl</w:t>
             </w:r>
-            <w:proofErr w:type="gramEnd"/>
           </w:p>
         </w:tc>
       </w:tr>
@@ -1922,6 +1870,50 @@
                 <w:rFonts w:ascii="Times New Roman"/>
               </w:rPr>
             </w:pPr>
+            <w:r>
+              <w:rPr>
+                <w:rFonts w:ascii="Times New Roman"/>
+              </w:rPr>
+              <w:t>Examenopdracht: Het bouwen van een tool die van PDF naar XML omzet.</w:t>
+            </w:r>
+          </w:p>
+          <w:p>
+            <w:pPr>
+              <w:pStyle w:val="TableParagraph"/>
+              <w:rPr>
+                <w:rFonts w:ascii="Times New Roman"/>
+              </w:rPr>
+            </w:pPr>
+            <w:r>
+              <w:rPr>
+                <w:rFonts w:ascii="Times New Roman"/>
+              </w:rPr>
+              <w:t>Eventuele w</w:t>
+            </w:r>
+            <w:r>
+              <w:rPr>
+                <w:rFonts w:ascii="Times New Roman"/>
+              </w:rPr>
+              <w:t xml:space="preserve">erkzaamheden: Het bouwen van een </w:t>
+            </w:r>
+            <w:r>
+              <w:rPr>
+                <w:rFonts w:ascii="Times New Roman"/>
+              </w:rPr>
+              <w:t xml:space="preserve">Probleemoplosser om voor klanten makkelijker </w:t>
+            </w:r>
+            <w:r>
+              <w:rPr>
+                <w:rFonts w:ascii="Times New Roman"/>
+              </w:rPr>
+              <w:t>te maken</w:t>
+            </w:r>
+            <w:r>
+              <w:rPr>
+                <w:rFonts w:ascii="Times New Roman"/>
+              </w:rPr>
+              <w:t xml:space="preserve">(of ze bepaalde software moeten installeren of updaten) </w:t>
+            </w:r>
           </w:p>
         </w:tc>
       </w:tr>
@@ -2944,12 +2936,66 @@
 </file>
 
 <file path=customXml/item1.xml><?xml version="1.0" encoding="utf-8"?>
-<?mso-contentType ?>
-<FormTemplates xmlns="http://schemas.microsoft.com/sharepoint/v3/contenttype/forms">
-  <Display>DocumentLibraryForm</Display>
-  <Edit>DocumentLibraryForm</Edit>
-  <New>DocumentLibraryForm</New>
-</FormTemplates>
+<p:properties xmlns:p="http://schemas.microsoft.com/office/2006/metadata/properties" xmlns:xsi="http://www.w3.org/2001/XMLSchema-instance" xmlns:pc="http://schemas.microsoft.com/office/infopath/2007/PartnerControls">
+  <documentManagement>
+    <TaxCatchAll xmlns="923f7a5a-c3ea-4cdd-a6d3-9a61a1c3f194" xsi:nil="true"/>
+    <lcf76f155ced4ddcb4097134ff3c332f xmlns="6cbd6682-8700-4380-a704-874541bb10f2">
+      <Terms xmlns="http://schemas.microsoft.com/office/infopath/2007/PartnerControls"/>
+    </lcf76f155ced4ddcb4097134ff3c332f>
+    <SharedWithUsers xmlns="923f7a5a-c3ea-4cdd-a6d3-9a61a1c3f194">
+      <UserInfo>
+        <DisplayName/>
+        <AccountId xsi:nil="true"/>
+        <AccountType/>
+      </UserInfo>
+    </SharedWithUsers>
+    <Math_Settings xmlns="6cbd6682-8700-4380-a704-874541bb10f2" xsi:nil="true"/>
+    <Self_Registration_Enabled xmlns="6cbd6682-8700-4380-a704-874541bb10f2" xsi:nil="true"/>
+    <Invited_Teachers xmlns="6cbd6682-8700-4380-a704-874541bb10f2" xsi:nil="true"/>
+    <IsNotebookLocked xmlns="6cbd6682-8700-4380-a704-874541bb10f2" xsi:nil="true"/>
+    <Templates xmlns="6cbd6682-8700-4380-a704-874541bb10f2" xsi:nil="true"/>
+    <Students xmlns="6cbd6682-8700-4380-a704-874541bb10f2">
+      <UserInfo>
+        <DisplayName/>
+        <AccountId xsi:nil="true"/>
+        <AccountType/>
+      </UserInfo>
+    </Students>
+    <LMS_Mappings xmlns="6cbd6682-8700-4380-a704-874541bb10f2" xsi:nil="true"/>
+    <NotebookType xmlns="6cbd6682-8700-4380-a704-874541bb10f2" xsi:nil="true"/>
+    <Teachers xmlns="6cbd6682-8700-4380-a704-874541bb10f2">
+      <UserInfo>
+        <DisplayName/>
+        <AccountId xsi:nil="true"/>
+        <AccountType/>
+      </UserInfo>
+    </Teachers>
+    <Student_Groups xmlns="6cbd6682-8700-4380-a704-874541bb10f2">
+      <UserInfo>
+        <DisplayName/>
+        <AccountId xsi:nil="true"/>
+        <AccountType/>
+      </UserInfo>
+    </Student_Groups>
+    <AppVersion xmlns="6cbd6682-8700-4380-a704-874541bb10f2" xsi:nil="true"/>
+    <Has_Teacher_Only_SectionGroup xmlns="6cbd6682-8700-4380-a704-874541bb10f2" xsi:nil="true"/>
+    <Owner xmlns="6cbd6682-8700-4380-a704-874541bb10f2">
+      <UserInfo>
+        <DisplayName/>
+        <AccountId xsi:nil="true"/>
+        <AccountType/>
+      </UserInfo>
+    </Owner>
+    <Distribution_Groups xmlns="6cbd6682-8700-4380-a704-874541bb10f2" xsi:nil="true"/>
+    <FolderType xmlns="6cbd6682-8700-4380-a704-874541bb10f2" xsi:nil="true"/>
+    <CultureName xmlns="6cbd6682-8700-4380-a704-874541bb10f2" xsi:nil="true"/>
+    <TeamsChannelId xmlns="6cbd6682-8700-4380-a704-874541bb10f2" xsi:nil="true"/>
+    <Invited_Students xmlns="6cbd6682-8700-4380-a704-874541bb10f2" xsi:nil="true"/>
+    <DefaultSectionNames xmlns="6cbd6682-8700-4380-a704-874541bb10f2" xsi:nil="true"/>
+    <Is_Collaboration_Space_Locked xmlns="6cbd6682-8700-4380-a704-874541bb10f2" xsi:nil="true"/>
+    <Teams_Channel_Section_Location xmlns="6cbd6682-8700-4380-a704-874541bb10f2" xsi:nil="true"/>
+  </documentManagement>
+</p:properties>
 </file>
 
 <file path=customXml/item2.xml><?xml version="1.0" encoding="utf-8"?>
@@ -3358,72 +3404,21 @@
 </file>
 
 <file path=customXml/item3.xml><?xml version="1.0" encoding="utf-8"?>
-<p:properties xmlns:p="http://schemas.microsoft.com/office/2006/metadata/properties" xmlns:xsi="http://www.w3.org/2001/XMLSchema-instance" xmlns:pc="http://schemas.microsoft.com/office/infopath/2007/PartnerControls">
-  <documentManagement>
-    <TaxCatchAll xmlns="923f7a5a-c3ea-4cdd-a6d3-9a61a1c3f194" xsi:nil="true"/>
-    <lcf76f155ced4ddcb4097134ff3c332f xmlns="6cbd6682-8700-4380-a704-874541bb10f2">
-      <Terms xmlns="http://schemas.microsoft.com/office/infopath/2007/PartnerControls"/>
-    </lcf76f155ced4ddcb4097134ff3c332f>
-    <SharedWithUsers xmlns="923f7a5a-c3ea-4cdd-a6d3-9a61a1c3f194">
-      <UserInfo>
-        <DisplayName/>
-        <AccountId xsi:nil="true"/>
-        <AccountType/>
-      </UserInfo>
-    </SharedWithUsers>
-    <Math_Settings xmlns="6cbd6682-8700-4380-a704-874541bb10f2" xsi:nil="true"/>
-    <Self_Registration_Enabled xmlns="6cbd6682-8700-4380-a704-874541bb10f2" xsi:nil="true"/>
-    <Invited_Teachers xmlns="6cbd6682-8700-4380-a704-874541bb10f2" xsi:nil="true"/>
-    <IsNotebookLocked xmlns="6cbd6682-8700-4380-a704-874541bb10f2" xsi:nil="true"/>
-    <Templates xmlns="6cbd6682-8700-4380-a704-874541bb10f2" xsi:nil="true"/>
-    <Students xmlns="6cbd6682-8700-4380-a704-874541bb10f2">
-      <UserInfo>
-        <DisplayName/>
-        <AccountId xsi:nil="true"/>
-        <AccountType/>
-      </UserInfo>
-    </Students>
-    <LMS_Mappings xmlns="6cbd6682-8700-4380-a704-874541bb10f2" xsi:nil="true"/>
-    <NotebookType xmlns="6cbd6682-8700-4380-a704-874541bb10f2" xsi:nil="true"/>
-    <Teachers xmlns="6cbd6682-8700-4380-a704-874541bb10f2">
-      <UserInfo>
-        <DisplayName/>
-        <AccountId xsi:nil="true"/>
-        <AccountType/>
-      </UserInfo>
-    </Teachers>
-    <Student_Groups xmlns="6cbd6682-8700-4380-a704-874541bb10f2">
-      <UserInfo>
-        <DisplayName/>
-        <AccountId xsi:nil="true"/>
-        <AccountType/>
-      </UserInfo>
-    </Student_Groups>
-    <AppVersion xmlns="6cbd6682-8700-4380-a704-874541bb10f2" xsi:nil="true"/>
-    <Has_Teacher_Only_SectionGroup xmlns="6cbd6682-8700-4380-a704-874541bb10f2" xsi:nil="true"/>
-    <Owner xmlns="6cbd6682-8700-4380-a704-874541bb10f2">
-      <UserInfo>
-        <DisplayName/>
-        <AccountId xsi:nil="true"/>
-        <AccountType/>
-      </UserInfo>
-    </Owner>
-    <Distribution_Groups xmlns="6cbd6682-8700-4380-a704-874541bb10f2" xsi:nil="true"/>
-    <FolderType xmlns="6cbd6682-8700-4380-a704-874541bb10f2" xsi:nil="true"/>
-    <CultureName xmlns="6cbd6682-8700-4380-a704-874541bb10f2" xsi:nil="true"/>
-    <TeamsChannelId xmlns="6cbd6682-8700-4380-a704-874541bb10f2" xsi:nil="true"/>
-    <Invited_Students xmlns="6cbd6682-8700-4380-a704-874541bb10f2" xsi:nil="true"/>
-    <DefaultSectionNames xmlns="6cbd6682-8700-4380-a704-874541bb10f2" xsi:nil="true"/>
-    <Is_Collaboration_Space_Locked xmlns="6cbd6682-8700-4380-a704-874541bb10f2" xsi:nil="true"/>
-    <Teams_Channel_Section_Location xmlns="6cbd6682-8700-4380-a704-874541bb10f2" xsi:nil="true"/>
-  </documentManagement>
-</p:properties>
+<?mso-contentType ?>
+<FormTemplates xmlns="http://schemas.microsoft.com/sharepoint/v3/contenttype/forms">
+  <Display>DocumentLibraryForm</Display>
+  <Edit>DocumentLibraryForm</Edit>
+  <New>DocumentLibraryForm</New>
+</FormTemplates>
 </file>
 
 <file path=customXml/itemProps1.xml><?xml version="1.0" encoding="utf-8"?>
-<ds:datastoreItem xmlns:ds="http://schemas.openxmlformats.org/officeDocument/2006/customXml" ds:itemID="{FCCF1869-B54B-40D5-8322-7D65541E4287}">
+<ds:datastoreItem xmlns:ds="http://schemas.openxmlformats.org/officeDocument/2006/customXml" ds:itemID="{5D9EC260-1103-453E-8D3A-3432196CC4BA}">
   <ds:schemaRefs>
-    <ds:schemaRef ds:uri="http://schemas.microsoft.com/sharepoint/v3/contenttype/forms"/>
+    <ds:schemaRef ds:uri="http://schemas.microsoft.com/office/2006/metadata/properties"/>
+    <ds:schemaRef ds:uri="http://schemas.microsoft.com/office/infopath/2007/PartnerControls"/>
+    <ds:schemaRef ds:uri="923f7a5a-c3ea-4cdd-a6d3-9a61a1c3f194"/>
+    <ds:schemaRef ds:uri="6cbd6682-8700-4380-a704-874541bb10f2"/>
   </ds:schemaRefs>
 </ds:datastoreItem>
 </file>
@@ -3448,12 +3443,9 @@
 </file>
 
 <file path=customXml/itemProps3.xml><?xml version="1.0" encoding="utf-8"?>
-<ds:datastoreItem xmlns:ds="http://schemas.openxmlformats.org/officeDocument/2006/customXml" ds:itemID="{5D9EC260-1103-453E-8D3A-3432196CC4BA}">
+<ds:datastoreItem xmlns:ds="http://schemas.openxmlformats.org/officeDocument/2006/customXml" ds:itemID="{FCCF1869-B54B-40D5-8322-7D65541E4287}">
   <ds:schemaRefs>
-    <ds:schemaRef ds:uri="http://schemas.microsoft.com/office/2006/metadata/properties"/>
-    <ds:schemaRef ds:uri="http://schemas.microsoft.com/office/infopath/2007/PartnerControls"/>
-    <ds:schemaRef ds:uri="923f7a5a-c3ea-4cdd-a6d3-9a61a1c3f194"/>
-    <ds:schemaRef ds:uri="6cbd6682-8700-4380-a704-874541bb10f2"/>
+    <ds:schemaRef ds:uri="http://schemas.microsoft.com/sharepoint/v3/contenttype/forms"/>
   </ds:schemaRefs>
 </ds:datastoreItem>
 </file>
</xml_diff>